<commit_message>
Deploy preview for PR 106 🛫
</commit_message>
<xml_diff>
--- a/pr-preview/pr-106/UCD-SeRG-Lab-Manual-tracked-changes.docx
+++ b/pr-preview/pr-106/UCD-SeRG-Lab-Manual-tracked-changes.docx
@@ -19239,48 +19239,7 @@
       </w:ins>
       <w:ins w:id="1510" w:author="PR Preview" w:date="2024-01-01T00:00:00Z">
         <w:r>
-          <w:rPr>
-            <w:b/>
-            <w:bCs/>
-          </w:rPr>
-          <w:t xml:space="preserve">ignore changes to</w:t>
-        </w:r>
-      </w:ins>
-      <w:ins w:id="1510" w:author="PR Preview" w:date="2024-01-01T00:00:00Z">
-        <w:r>
-          <w:rPr>
-            <w:b/>
-            <w:bCs/>
-          </w:rPr>
-          <w:t xml:space="preserve"> </w:t>
-        </w:r>
-      </w:ins>
-      <w:ins w:id="1510" w:author="PR Preview" w:date="2024-01-01T00:00:00Z">
-        <w:r>
-          <w:rPr>
-            <w:rStyle w:val="VerbatimChar"/>
-            <w:b/>
-            <w:bCs/>
-          </w:rPr>
-          <w:t xml:space="preserve">.Rd</w:t>
-        </w:r>
-      </w:ins>
-      <w:ins w:id="1510" w:author="PR Preview" w:date="2024-01-01T00:00:00Z">
-        <w:r>
-          <w:rPr>
-            <w:b/>
-            <w:bCs/>
-          </w:rPr>
-          <w:t xml:space="preserve"> </w:t>
-        </w:r>
-      </w:ins>
-      <w:ins w:id="1510" w:author="PR Preview" w:date="2024-01-01T00:00:00Z">
-        <w:r>
-          <w:rPr>
-            <w:b/>
-            <w:bCs/>
-          </w:rPr>
-          <w:t xml:space="preserve">files</w:t>
+          <w:t xml:space="preserve">you can typically ignore changes to</w:t>
         </w:r>
       </w:ins>
       <w:ins w:id="1510" w:author="PR Preview" w:date="2024-01-01T00:00:00Z">
@@ -19290,7 +19249,20 @@
       </w:ins>
       <w:ins w:id="1510" w:author="PR Preview" w:date="2024-01-01T00:00:00Z">
         <w:r>
-          <w:t xml:space="preserve">in the</w:t>
+          <w:rPr>
+            <w:rStyle w:val="VerbatimChar"/>
+          </w:rPr>
+          <w:t xml:space="preserve">.Rd</w:t>
+        </w:r>
+      </w:ins>
+      <w:ins w:id="1510" w:author="PR Preview" w:date="2024-01-01T00:00:00Z">
+        <w:r>
+          <w:t xml:space="preserve"> </w:t>
+        </w:r>
+      </w:ins>
+      <w:ins w:id="1510" w:author="PR Preview" w:date="2024-01-01T00:00:00Z">
+        <w:r>
+          <w:t xml:space="preserve">files in the</w:t>
         </w:r>
       </w:ins>
       <w:ins w:id="1510" w:author="PR Preview" w:date="2024-01-01T00:00:00Z">

</xml_diff>